<commit_message>
Add Char column type, delete column command, and diagrams
- Added support for `ColumnType.Char` in `Column.cs` with parsing logic.
- Updated `ColumnType` enum in `Column.cs` to include `Char`.
- Modified `FolderPickerService.cs` to check for `folder?.Folder`.
- Added `DeleteColumn` command in `MainPageViewModel.cs`.
- Updated `MainPage.xaml` to include a button for `CreateColumnCommand`.
- Added `ClassDiagram.png` and `ClassDiagramPLantIML.txt` for documentation.
</commit_message>
<xml_diff>
--- a/Docs/Звіт.docx
+++ b/Docs/Звіт.docx
@@ -1,6 +1,6 @@
 
 <file path=word/document.xml><?xml version="1.0" encoding="utf-8"?>
-<w:document xmlns:wpc="http://schemas.microsoft.com/office/word/2010/wordprocessingCanvas" xmlns:cx="http://schemas.microsoft.com/office/drawing/2014/chartex" xmlns:cx1="http://schemas.microsoft.com/office/drawing/2015/9/8/chartex" xmlns:cx2="http://schemas.microsoft.com/office/drawing/2015/10/21/chartex" xmlns:cx3="http://schemas.microsoft.com/office/drawing/2016/5/9/chartex" xmlns:cx4="http://schemas.microsoft.com/office/drawing/2016/5/10/chartex" xmlns:cx5="http://schemas.microsoft.com/office/drawing/2016/5/11/chartex" xmlns:cx6="http://schemas.microsoft.com/office/drawing/2016/5/12/chartex" xmlns:cx7="http://schemas.microsoft.com/office/drawing/2016/5/13/chartex" xmlns:cx8="http://schemas.microsoft.com/office/drawing/2016/5/14/chartex" xmlns:mc="http://schemas.openxmlformats.org/markup-compatibility/2006" xmlns:aink="http://schemas.microsoft.com/office/drawing/2016/ink" xmlns:am3d="http://schemas.microsoft.com/office/drawing/2017/model3d" xmlns:o="urn:schemas-microsoft-com:office:office" xmlns:r="http://schemas.openxmlformats.org/officeDocument/2006/relationships" xmlns:m="http://schemas.openxmlformats.org/officeDocument/2006/math" xmlns:v="urn:schemas-microsoft-com:vml" xmlns:wp14="http://schemas.microsoft.com/office/word/2010/wordprocessingDrawing" xmlns:wp="http://schemas.openxmlformats.org/drawingml/2006/wordprocessingDrawing" xmlns:w10="urn:schemas-microsoft-com:office:word" xmlns:w="http://schemas.openxmlformats.org/wordprocessingml/2006/main" xmlns:w14="http://schemas.microsoft.com/office/word/2010/wordml" xmlns:w15="http://schemas.microsoft.com/office/word/2012/wordml" xmlns:w16cex="http://schemas.microsoft.com/office/word/2018/wordml/cex" xmlns:w16cid="http://schemas.microsoft.com/office/word/2016/wordml/cid" xmlns:w16="http://schemas.microsoft.com/office/word/2018/wordml" xmlns:w16sdtdh="http://schemas.microsoft.com/office/word/2020/wordml/sdtdatahash" xmlns:w16se="http://schemas.microsoft.com/office/word/2015/wordml/symex" xmlns:wpg="http://schemas.microsoft.com/office/word/2010/wordprocessingGroup" xmlns:wpi="http://schemas.microsoft.com/office/word/2010/wordprocessingInk" xmlns:wne="http://schemas.microsoft.com/office/word/2006/wordml" xmlns:wps="http://schemas.microsoft.com/office/word/2010/wordprocessingShape" mc:Ignorable="w14 w15 w16se w16cid w16 w16cex w16sdtdh wp14">
+<w:document xmlns:wpc="http://schemas.microsoft.com/office/word/2010/wordprocessingCanvas" xmlns:cx="http://schemas.microsoft.com/office/drawing/2014/chartex" xmlns:cx1="http://schemas.microsoft.com/office/drawing/2015/9/8/chartex" xmlns:cx2="http://schemas.microsoft.com/office/drawing/2015/10/21/chartex" xmlns:cx3="http://schemas.microsoft.com/office/drawing/2016/5/9/chartex" xmlns:cx4="http://schemas.microsoft.com/office/drawing/2016/5/10/chartex" xmlns:cx5="http://schemas.microsoft.com/office/drawing/2016/5/11/chartex" xmlns:cx6="http://schemas.microsoft.com/office/drawing/2016/5/12/chartex" xmlns:cx7="http://schemas.microsoft.com/office/drawing/2016/5/13/chartex" xmlns:cx8="http://schemas.microsoft.com/office/drawing/2016/5/14/chartex" xmlns:mc="http://schemas.openxmlformats.org/markup-compatibility/2006" xmlns:aink="http://schemas.microsoft.com/office/drawing/2016/ink" xmlns:am3d="http://schemas.microsoft.com/office/drawing/2017/model3d" xmlns:o="urn:schemas-microsoft-com:office:office" xmlns:oel="http://schemas.microsoft.com/office/2019/extlst" xmlns:r="http://schemas.openxmlformats.org/officeDocument/2006/relationships" xmlns:m="http://schemas.openxmlformats.org/officeDocument/2006/math" xmlns:v="urn:schemas-microsoft-com:vml" xmlns:wp14="http://schemas.microsoft.com/office/word/2010/wordprocessingDrawing" xmlns:wp="http://schemas.openxmlformats.org/drawingml/2006/wordprocessingDrawing" xmlns:w10="urn:schemas-microsoft-com:office:word" xmlns:w="http://schemas.openxmlformats.org/wordprocessingml/2006/main" xmlns:w14="http://schemas.microsoft.com/office/word/2010/wordml" xmlns:w15="http://schemas.microsoft.com/office/word/2012/wordml" xmlns:w16cex="http://schemas.microsoft.com/office/word/2018/wordml/cex" xmlns:w16cid="http://schemas.microsoft.com/office/word/2016/wordml/cid" xmlns:w16="http://schemas.microsoft.com/office/word/2018/wordml" xmlns:w16du="http://schemas.microsoft.com/office/word/2023/wordml/word16du" xmlns:w16sdtdh="http://schemas.microsoft.com/office/word/2020/wordml/sdtdatahash" xmlns:w16se="http://schemas.microsoft.com/office/word/2015/wordml/symex" xmlns:wpg="http://schemas.microsoft.com/office/word/2010/wordprocessingGroup" xmlns:wpi="http://schemas.microsoft.com/office/word/2010/wordprocessingInk" xmlns:wne="http://schemas.microsoft.com/office/word/2006/wordml" xmlns:wps="http://schemas.microsoft.com/office/word/2010/wordprocessingShape" mc:Ignorable="w14 w15 w16se w16cid w16 w16cex w16sdtdh w16du wp14">
   <w:body>
     <w:p>
       <w:pPr>
@@ -10,7 +10,7 @@
           <w:rFonts w:eastAsia="Times New Roman" w:cs="Times New Roman"/>
           <w:sz w:val="24"/>
           <w:szCs w:val="24"/>
-          <w:lang w:val="ru-RU" w:eastAsia="ru-RU"/>
+          <w:lang w:eastAsia="ru-RU"/>
         </w:rPr>
       </w:pPr>
       <w:r>
@@ -19,7 +19,7 @@
           <w:color w:val="000000"/>
           <w:sz w:val="24"/>
           <w:szCs w:val="24"/>
-          <w:lang w:val="ru-RU" w:eastAsia="ru-RU"/>
+          <w:lang w:eastAsia="ru-RU"/>
         </w:rPr>
         <w:t>Київський національний університет імені Тараса Шевченка</w:t>
       </w:r>
@@ -31,7 +31,7 @@
           <w:rFonts w:eastAsia="Times New Roman" w:cs="Times New Roman"/>
           <w:sz w:val="24"/>
           <w:szCs w:val="24"/>
-          <w:lang w:val="ru-RU" w:eastAsia="ru-RU"/>
+          <w:lang w:eastAsia="ru-RU"/>
         </w:rPr>
       </w:pPr>
       <w:r>
@@ -39,7 +39,7 @@
           <w:rFonts w:eastAsia="Times New Roman" w:cs="Times New Roman"/>
           <w:sz w:val="24"/>
           <w:szCs w:val="24"/>
-          <w:lang w:val="ru-RU" w:eastAsia="ru-RU"/>
+          <w:lang w:eastAsia="ru-RU"/>
         </w:rPr>
         <w:br/>
       </w:r>
@@ -48,7 +48,7 @@
           <w:rFonts w:eastAsia="Times New Roman" w:cs="Times New Roman"/>
           <w:sz w:val="24"/>
           <w:szCs w:val="24"/>
-          <w:lang w:val="ru-RU" w:eastAsia="ru-RU"/>
+          <w:lang w:eastAsia="ru-RU"/>
         </w:rPr>
         <w:br/>
       </w:r>
@@ -62,7 +62,7 @@
           <w:color w:val="000000"/>
           <w:sz w:val="36"/>
           <w:szCs w:val="36"/>
-          <w:lang w:val="ru-RU" w:eastAsia="ru-RU"/>
+          <w:lang w:eastAsia="ru-RU"/>
         </w:rPr>
       </w:pPr>
     </w:p>
@@ -75,7 +75,7 @@
           <w:color w:val="000000"/>
           <w:sz w:val="36"/>
           <w:szCs w:val="36"/>
-          <w:lang w:val="ru-RU" w:eastAsia="ru-RU"/>
+          <w:lang w:eastAsia="ru-RU"/>
         </w:rPr>
       </w:pPr>
     </w:p>
@@ -88,7 +88,7 @@
           <w:color w:val="000000"/>
           <w:sz w:val="36"/>
           <w:szCs w:val="36"/>
-          <w:lang w:val="ru-RU" w:eastAsia="ru-RU"/>
+          <w:lang w:eastAsia="ru-RU"/>
         </w:rPr>
       </w:pPr>
     </w:p>
@@ -100,7 +100,7 @@
           <w:rFonts w:eastAsia="Times New Roman" w:cs="Times New Roman"/>
           <w:b/>
           <w:szCs w:val="24"/>
-          <w:lang w:val="ru-RU" w:eastAsia="ru-RU"/>
+          <w:lang w:eastAsia="ru-RU"/>
         </w:rPr>
       </w:pPr>
       <w:r>
@@ -110,46 +110,49 @@
           <w:color w:val="000000"/>
           <w:sz w:val="40"/>
           <w:szCs w:val="36"/>
-          <w:lang w:val="ru-RU" w:eastAsia="ru-RU"/>
-        </w:rPr>
-        <w:t>Лабораторна робота №</w:t>
-      </w:r>
-      <w:r>
+          <w:lang w:eastAsia="ru-RU"/>
+        </w:rPr>
+        <w:t>Лабораторна робота №1</w:t>
+      </w:r>
+    </w:p>
+    <w:p>
+      <w:pPr>
+        <w:spacing w:line="240" w:lineRule="auto"/>
+        <w:jc w:val="center"/>
         <w:rPr>
           <w:rFonts w:eastAsia="Times New Roman" w:cs="Times New Roman"/>
           <w:b/>
           <w:color w:val="000000"/>
           <w:sz w:val="40"/>
           <w:szCs w:val="36"/>
-          <w:lang w:val="uk-UA" w:eastAsia="ru-RU"/>
-        </w:rPr>
-        <w:t>1</w:t>
-      </w:r>
-    </w:p>
-    <w:p>
-      <w:pPr>
-        <w:spacing w:line="240" w:lineRule="auto"/>
-        <w:jc w:val="center"/>
+          <w:lang w:eastAsia="ru-RU"/>
+        </w:rPr>
+      </w:pPr>
+      <w:r>
         <w:rPr>
           <w:rFonts w:eastAsia="Times New Roman" w:cs="Times New Roman"/>
           <w:b/>
           <w:color w:val="000000"/>
           <w:sz w:val="40"/>
           <w:szCs w:val="36"/>
-          <w:lang w:val="ru-RU" w:eastAsia="ru-RU"/>
-        </w:rPr>
-      </w:pPr>
-      <w:r>
+          <w:lang w:eastAsia="ru-RU"/>
+        </w:rPr>
+        <w:t>З навчального курсу «Інформаційні технології»</w:t>
+      </w:r>
+    </w:p>
+    <w:p>
+      <w:pPr>
+        <w:spacing w:line="240" w:lineRule="auto"/>
+        <w:jc w:val="center"/>
         <w:rPr>
           <w:rFonts w:eastAsia="Times New Roman" w:cs="Times New Roman"/>
           <w:b/>
           <w:color w:val="000000"/>
           <w:sz w:val="40"/>
           <w:szCs w:val="36"/>
-          <w:lang w:val="ru-RU" w:eastAsia="ru-RU"/>
-        </w:rPr>
-        <w:t>З навчального курсу «</w:t>
-      </w:r>
+          <w:lang w:eastAsia="ru-RU"/>
+        </w:rPr>
+      </w:pPr>
       <w:r>
         <w:rPr>
           <w:rFonts w:eastAsia="Times New Roman" w:cs="Times New Roman"/>
@@ -157,9 +160,10 @@
           <w:color w:val="000000"/>
           <w:sz w:val="40"/>
           <w:szCs w:val="36"/>
-          <w:lang w:val="uk-UA" w:eastAsia="ru-RU"/>
-        </w:rPr>
-        <w:t>Інформаційні технології</w:t>
+          <w:lang w:eastAsia="ru-RU"/>
+        </w:rPr>
+        <w:br/>
+        <w:t xml:space="preserve"> </w:t>
       </w:r>
       <w:r>
         <w:rPr>
@@ -168,44 +172,7 @@
           <w:color w:val="000000"/>
           <w:sz w:val="40"/>
           <w:szCs w:val="36"/>
-          <w:lang w:val="ru-RU" w:eastAsia="ru-RU"/>
-        </w:rPr>
-        <w:t>»</w:t>
-      </w:r>
-    </w:p>
-    <w:p>
-      <w:pPr>
-        <w:spacing w:line="240" w:lineRule="auto"/>
-        <w:jc w:val="center"/>
-        <w:rPr>
-          <w:rFonts w:eastAsia="Times New Roman" w:cs="Times New Roman"/>
-          <w:b/>
-          <w:color w:val="000000"/>
-          <w:sz w:val="40"/>
-          <w:szCs w:val="36"/>
-          <w:lang w:val="ru-RU" w:eastAsia="ru-RU"/>
-        </w:rPr>
-      </w:pPr>
-      <w:r>
-        <w:rPr>
-          <w:rFonts w:eastAsia="Times New Roman" w:cs="Times New Roman"/>
-          <w:b/>
-          <w:color w:val="000000"/>
-          <w:sz w:val="40"/>
-          <w:szCs w:val="36"/>
-          <w:lang w:val="ru-RU" w:eastAsia="ru-RU"/>
-        </w:rPr>
-        <w:br/>
-        <w:t xml:space="preserve"> </w:t>
-      </w:r>
-      <w:r>
-        <w:rPr>
-          <w:rFonts w:eastAsia="Times New Roman" w:cs="Times New Roman"/>
-          <w:b/>
-          <w:color w:val="000000"/>
-          <w:sz w:val="40"/>
-          <w:szCs w:val="36"/>
-          <w:lang w:val="ru-RU" w:eastAsia="ru-RU"/>
+          <w:lang w:eastAsia="ru-RU"/>
         </w:rPr>
         <w:br/>
       </w:r>
@@ -217,7 +184,7 @@
           <w:rFonts w:eastAsia="Times New Roman" w:cs="Times New Roman"/>
           <w:sz w:val="24"/>
           <w:szCs w:val="24"/>
-          <w:lang w:val="ru-RU" w:eastAsia="ru-RU"/>
+          <w:lang w:eastAsia="ru-RU"/>
         </w:rPr>
       </w:pPr>
       <w:r>
@@ -225,7 +192,7 @@
           <w:rFonts w:eastAsia="Times New Roman" w:cs="Times New Roman"/>
           <w:sz w:val="24"/>
           <w:szCs w:val="24"/>
-          <w:lang w:val="ru-RU" w:eastAsia="ru-RU"/>
+          <w:lang w:eastAsia="ru-RU"/>
         </w:rPr>
         <w:br/>
       </w:r>
@@ -234,7 +201,7 @@
           <w:rFonts w:eastAsia="Times New Roman" w:cs="Times New Roman"/>
           <w:sz w:val="24"/>
           <w:szCs w:val="24"/>
-          <w:lang w:val="ru-RU" w:eastAsia="ru-RU"/>
+          <w:lang w:eastAsia="ru-RU"/>
         </w:rPr>
         <w:br/>
       </w:r>
@@ -243,7 +210,7 @@
           <w:rFonts w:eastAsia="Times New Roman" w:cs="Times New Roman"/>
           <w:sz w:val="24"/>
           <w:szCs w:val="24"/>
-          <w:lang w:val="ru-RU" w:eastAsia="ru-RU"/>
+          <w:lang w:eastAsia="ru-RU"/>
         </w:rPr>
         <w:br/>
       </w:r>
@@ -257,7 +224,7 @@
           <w:rFonts w:eastAsia="Times New Roman" w:cs="Times New Roman"/>
           <w:sz w:val="24"/>
           <w:szCs w:val="24"/>
-          <w:lang w:val="ru-RU" w:eastAsia="ru-RU"/>
+          <w:lang w:eastAsia="ru-RU"/>
         </w:rPr>
       </w:pPr>
       <w:r>
@@ -265,27 +232,9 @@
           <w:rFonts w:eastAsia="Times New Roman" w:cs="Times New Roman"/>
           <w:color w:val="000000"/>
           <w:szCs w:val="28"/>
-          <w:lang w:val="ru-RU" w:eastAsia="ru-RU"/>
-        </w:rPr>
-        <w:t>Викона</w:t>
-      </w:r>
-      <w:r>
-        <w:rPr>
-          <w:rFonts w:eastAsia="Times New Roman" w:cs="Times New Roman"/>
-          <w:color w:val="000000"/>
-          <w:szCs w:val="28"/>
-          <w:lang w:val="uk-UA" w:eastAsia="ru-RU"/>
-        </w:rPr>
-        <w:t>в</w:t>
-      </w:r>
-      <w:r>
-        <w:rPr>
-          <w:rFonts w:eastAsia="Times New Roman" w:cs="Times New Roman"/>
-          <w:color w:val="000000"/>
-          <w:szCs w:val="28"/>
-          <w:lang w:val="ru-RU" w:eastAsia="ru-RU"/>
-        </w:rPr>
-        <w:t>:</w:t>
+          <w:lang w:eastAsia="ru-RU"/>
+        </w:rPr>
+        <w:t>Виконав:</w:t>
       </w:r>
     </w:p>
     <w:p>
@@ -297,7 +246,7 @@
           <w:rFonts w:eastAsia="Times New Roman" w:cs="Times New Roman"/>
           <w:sz w:val="24"/>
           <w:szCs w:val="24"/>
-          <w:lang w:val="ru-RU" w:eastAsia="ru-RU"/>
+          <w:lang w:eastAsia="ru-RU"/>
         </w:rPr>
       </w:pPr>
       <w:r>
@@ -305,7 +254,7 @@
           <w:rFonts w:eastAsia="Times New Roman" w:cs="Times New Roman"/>
           <w:color w:val="000000"/>
           <w:szCs w:val="28"/>
-          <w:lang w:val="ru-RU" w:eastAsia="ru-RU"/>
+          <w:lang w:eastAsia="ru-RU"/>
         </w:rPr>
         <w:t>студент 4 курсу</w:t>
       </w:r>
@@ -319,7 +268,7 @@
           <w:rFonts w:eastAsia="Times New Roman" w:cs="Times New Roman"/>
           <w:sz w:val="24"/>
           <w:szCs w:val="24"/>
-          <w:lang w:val="ru-RU" w:eastAsia="ru-RU"/>
+          <w:lang w:eastAsia="ru-RU"/>
         </w:rPr>
       </w:pPr>
       <w:r>
@@ -327,7 +276,7 @@
           <w:rFonts w:eastAsia="Times New Roman" w:cs="Times New Roman"/>
           <w:color w:val="000000"/>
           <w:szCs w:val="28"/>
-          <w:lang w:val="ru-RU" w:eastAsia="ru-RU"/>
+          <w:lang w:eastAsia="ru-RU"/>
         </w:rPr>
         <w:t>факультету кібернетики</w:t>
       </w:r>
@@ -341,7 +290,7 @@
           <w:rFonts w:eastAsia="Times New Roman" w:cs="Times New Roman"/>
           <w:sz w:val="24"/>
           <w:szCs w:val="24"/>
-          <w:lang w:val="ru-RU" w:eastAsia="ru-RU"/>
+          <w:lang w:eastAsia="ru-RU"/>
         </w:rPr>
       </w:pPr>
       <w:r>
@@ -349,27 +298,9 @@
           <w:rFonts w:eastAsia="Times New Roman" w:cs="Times New Roman"/>
           <w:color w:val="000000"/>
           <w:szCs w:val="28"/>
-          <w:lang w:val="ru-RU" w:eastAsia="ru-RU"/>
-        </w:rPr>
-        <w:t>спеціальність «</w:t>
-      </w:r>
-      <w:r>
-        <w:rPr>
-          <w:rFonts w:eastAsia="Times New Roman" w:cs="Times New Roman"/>
-          <w:color w:val="000000"/>
-          <w:szCs w:val="28"/>
-          <w:lang w:val="uk-UA" w:eastAsia="ru-RU"/>
-        </w:rPr>
-        <w:t>Комп’ютерні науки</w:t>
-      </w:r>
-      <w:r>
-        <w:rPr>
-          <w:rFonts w:eastAsia="Times New Roman" w:cs="Times New Roman"/>
-          <w:color w:val="000000"/>
-          <w:szCs w:val="28"/>
-          <w:lang w:val="ru-RU" w:eastAsia="ru-RU"/>
-        </w:rPr>
-        <w:t>»</w:t>
+          <w:lang w:eastAsia="ru-RU"/>
+        </w:rPr>
+        <w:t>спеціальність «Комп’ютерні науки»</w:t>
       </w:r>
     </w:p>
     <w:p>
@@ -381,7 +312,7 @@
           <w:rFonts w:eastAsia="Times New Roman" w:cs="Times New Roman"/>
           <w:sz w:val="24"/>
           <w:szCs w:val="24"/>
-          <w:lang w:val="ru-RU" w:eastAsia="ru-RU"/>
+          <w:lang w:eastAsia="ru-RU"/>
         </w:rPr>
       </w:pPr>
       <w:r>
@@ -389,7 +320,7 @@
           <w:rFonts w:eastAsia="Times New Roman" w:cs="Times New Roman"/>
           <w:color w:val="000000"/>
           <w:szCs w:val="28"/>
-          <w:lang w:val="ru-RU" w:eastAsia="ru-RU"/>
+          <w:lang w:eastAsia="ru-RU"/>
         </w:rPr>
         <w:t>групи ТТП-42</w:t>
       </w:r>
@@ -403,7 +334,7 @@
           <w:rFonts w:eastAsia="Times New Roman" w:cs="Times New Roman"/>
           <w:color w:val="000000"/>
           <w:szCs w:val="28"/>
-          <w:lang w:val="uk-UA" w:eastAsia="ru-RU"/>
+          <w:lang w:eastAsia="ru-RU"/>
         </w:rPr>
       </w:pPr>
       <w:r>
@@ -411,7 +342,7 @@
           <w:rFonts w:eastAsia="Times New Roman" w:cs="Times New Roman"/>
           <w:color w:val="000000"/>
           <w:szCs w:val="28"/>
-          <w:lang w:val="uk-UA" w:eastAsia="ru-RU"/>
+          <w:lang w:eastAsia="ru-RU"/>
         </w:rPr>
         <w:t>Божевський Іван Петрович</w:t>
       </w:r>
@@ -421,39 +352,34 @@
         <w:rPr>
           <w:rFonts w:cs="Times New Roman"/>
           <w:sz w:val="22"/>
-          <w:lang w:val="uk-UA"/>
-        </w:rPr>
-      </w:pPr>
-    </w:p>
-    <w:p>
-      <w:pPr>
-        <w:rPr>
-          <w:rFonts w:cs="Times New Roman"/>
-          <w:lang w:val="uk-UA"/>
-        </w:rPr>
-      </w:pPr>
-    </w:p>
-    <w:p>
-      <w:pPr>
-        <w:rPr>
-          <w:rFonts w:cs="Times New Roman"/>
-          <w:lang w:val="uk-UA"/>
-        </w:rPr>
-      </w:pPr>
-    </w:p>
-    <w:p>
-      <w:pPr>
-        <w:rPr>
-          <w:rFonts w:cs="Times New Roman"/>
-          <w:lang w:val="uk-UA"/>
-        </w:rPr>
-      </w:pPr>
-    </w:p>
-    <w:p>
-      <w:pPr>
-        <w:rPr>
-          <w:rFonts w:cs="Times New Roman"/>
-          <w:lang w:val="uk-UA"/>
+        </w:rPr>
+      </w:pPr>
+    </w:p>
+    <w:p>
+      <w:pPr>
+        <w:rPr>
+          <w:rFonts w:cs="Times New Roman"/>
+        </w:rPr>
+      </w:pPr>
+    </w:p>
+    <w:p>
+      <w:pPr>
+        <w:rPr>
+          <w:rFonts w:cs="Times New Roman"/>
+        </w:rPr>
+      </w:pPr>
+    </w:p>
+    <w:p>
+      <w:pPr>
+        <w:rPr>
+          <w:rFonts w:cs="Times New Roman"/>
+        </w:rPr>
+      </w:pPr>
+    </w:p>
+    <w:p>
+      <w:pPr>
+        <w:rPr>
+          <w:rFonts w:cs="Times New Roman"/>
         </w:rPr>
       </w:pPr>
     </w:p>
@@ -467,7 +393,6 @@
           <w:color w:val="000000"/>
           <w:sz w:val="36"/>
           <w:szCs w:val="28"/>
-          <w:lang w:val="uk-UA"/>
         </w:rPr>
       </w:pPr>
       <w:r>
@@ -476,7 +401,6 @@
           <w:color w:val="000000"/>
           <w:sz w:val="36"/>
           <w:szCs w:val="28"/>
-          <w:lang w:val="uk-UA"/>
         </w:rPr>
         <w:t>Київ 2024</w:t>
       </w:r>
@@ -489,6 +413,170 @@
         <w:br w:type="page"/>
       </w:r>
     </w:p>
+    <w:sdt>
+      <w:sdtPr>
+        <w:id w:val="1967928126"/>
+        <w:docPartObj>
+          <w:docPartGallery w:val="Table of Contents"/>
+          <w:docPartUnique/>
+        </w:docPartObj>
+      </w:sdtPr>
+      <w:sdtEndPr>
+        <w:rPr>
+          <w:rFonts w:ascii="Times New Roman" w:eastAsiaTheme="minorHAnsi" w:hAnsi="Times New Roman" w:cstheme="minorBidi"/>
+          <w:b/>
+          <w:bCs/>
+          <w:color w:val="auto"/>
+          <w:sz w:val="28"/>
+          <w:szCs w:val="22"/>
+          <w:lang w:eastAsia="en-US"/>
+        </w:rPr>
+      </w:sdtEndPr>
+      <w:sdtContent>
+        <w:p>
+          <w:pPr>
+            <w:pStyle w:val="a6"/>
+            <w:jc w:val="center"/>
+            <w:rPr>
+              <w:rFonts w:ascii="Times New Roman" w:hAnsi="Times New Roman" w:cs="Times New Roman"/>
+              <w:b/>
+              <w:bCs/>
+              <w:color w:val="auto"/>
+            </w:rPr>
+          </w:pPr>
+          <w:r>
+            <w:rPr>
+              <w:rFonts w:ascii="Times New Roman" w:hAnsi="Times New Roman" w:cs="Times New Roman"/>
+              <w:b/>
+              <w:bCs/>
+              <w:color w:val="auto"/>
+            </w:rPr>
+            <w:t>Зміст</w:t>
+          </w:r>
+        </w:p>
+        <w:p>
+          <w:pPr>
+            <w:pStyle w:val="11"/>
+            <w:tabs>
+              <w:tab w:val="right" w:leader="dot" w:pos="10480"/>
+            </w:tabs>
+            <w:rPr>
+              <w:rFonts w:eastAsiaTheme="minorEastAsia" w:cs="Times New Roman"/>
+              <w:noProof/>
+              <w:kern w:val="2"/>
+              <w:szCs w:val="28"/>
+              <w:lang w:eastAsia="uk-UA"/>
+              <w14:ligatures w14:val="standardContextual"/>
+            </w:rPr>
+          </w:pPr>
+          <w:r>
+            <w:rPr>
+              <w:rFonts w:cs="Times New Roman"/>
+              <w:szCs w:val="28"/>
+            </w:rPr>
+            <w:fldChar w:fldCharType="begin"/>
+          </w:r>
+          <w:r>
+            <w:rPr>
+              <w:rFonts w:cs="Times New Roman"/>
+              <w:szCs w:val="28"/>
+            </w:rPr>
+            <w:instrText xml:space="preserve"> TOC \o "1-3" \h \z \u </w:instrText>
+          </w:r>
+          <w:r>
+            <w:rPr>
+              <w:rFonts w:cs="Times New Roman"/>
+              <w:szCs w:val="28"/>
+            </w:rPr>
+            <w:fldChar w:fldCharType="separate"/>
+          </w:r>
+          <w:hyperlink w:anchor="_Toc184625832" w:history="1">
+            <w:r>
+              <w:rPr>
+                <w:rStyle w:val="a7"/>
+                <w:rFonts w:cs="Times New Roman"/>
+                <w:noProof/>
+                <w:szCs w:val="28"/>
+              </w:rPr>
+              <w:t>Опис роботи десктопної версії</w:t>
+            </w:r>
+            <w:r>
+              <w:rPr>
+                <w:rFonts w:cs="Times New Roman"/>
+                <w:noProof/>
+                <w:webHidden/>
+                <w:szCs w:val="28"/>
+              </w:rPr>
+              <w:tab/>
+            </w:r>
+            <w:r>
+              <w:rPr>
+                <w:rFonts w:cs="Times New Roman"/>
+                <w:noProof/>
+                <w:webHidden/>
+                <w:szCs w:val="28"/>
+              </w:rPr>
+              <w:fldChar w:fldCharType="begin"/>
+            </w:r>
+            <w:r>
+              <w:rPr>
+                <w:rFonts w:cs="Times New Roman"/>
+                <w:noProof/>
+                <w:webHidden/>
+                <w:szCs w:val="28"/>
+              </w:rPr>
+              <w:instrText xml:space="preserve"> PAGEREF _Toc184625832 \h </w:instrText>
+            </w:r>
+            <w:r>
+              <w:rPr>
+                <w:rFonts w:cs="Times New Roman"/>
+                <w:noProof/>
+                <w:webHidden/>
+                <w:szCs w:val="28"/>
+              </w:rPr>
+            </w:r>
+            <w:r>
+              <w:rPr>
+                <w:rFonts w:cs="Times New Roman"/>
+                <w:noProof/>
+                <w:webHidden/>
+                <w:szCs w:val="28"/>
+              </w:rPr>
+              <w:fldChar w:fldCharType="separate"/>
+            </w:r>
+            <w:r>
+              <w:rPr>
+                <w:rFonts w:cs="Times New Roman"/>
+                <w:noProof/>
+                <w:webHidden/>
+                <w:szCs w:val="28"/>
+              </w:rPr>
+              <w:t>4</w:t>
+            </w:r>
+            <w:r>
+              <w:rPr>
+                <w:rFonts w:cs="Times New Roman"/>
+                <w:noProof/>
+                <w:webHidden/>
+                <w:szCs w:val="28"/>
+              </w:rPr>
+              <w:fldChar w:fldCharType="end"/>
+            </w:r>
+          </w:hyperlink>
+        </w:p>
+        <w:p>
+          <w:r>
+            <w:rPr>
+              <w:rFonts w:cs="Times New Roman"/>
+              <w:b/>
+              <w:bCs/>
+              <w:szCs w:val="28"/>
+            </w:rPr>
+            <w:fldChar w:fldCharType="end"/>
+          </w:r>
+        </w:p>
+      </w:sdtContent>
+    </w:sdt>
     <w:p>
       <w:pPr>
         <w:jc w:val="center"/>
@@ -497,7 +585,32 @@
           <w:bCs/>
           <w:sz w:val="32"/>
           <w:szCs w:val="32"/>
-          <w:lang w:val="uk-UA"/>
+        </w:rPr>
+      </w:pPr>
+    </w:p>
+    <w:p>
+      <w:pPr>
+        <w:spacing w:line="259" w:lineRule="auto"/>
+        <w:rPr>
+          <w:sz w:val="32"/>
+          <w:szCs w:val="32"/>
+        </w:rPr>
+      </w:pPr>
+      <w:r>
+        <w:rPr>
+          <w:sz w:val="32"/>
+          <w:szCs w:val="32"/>
+        </w:rPr>
+        <w:br w:type="page"/>
+      </w:r>
+    </w:p>
+    <w:p>
+      <w:pPr>
+        <w:rPr>
+          <w:rFonts w:cs="Times New Roman"/>
+          <w:color w:val="3C4043"/>
+          <w:spacing w:val="3"/>
+          <w:szCs w:val="28"/>
         </w:rPr>
       </w:pPr>
       <w:r>
@@ -506,46 +619,6 @@
           <w:bCs/>
           <w:sz w:val="32"/>
           <w:szCs w:val="32"/>
-          <w:lang w:val="uk-UA"/>
-        </w:rPr>
-        <w:lastRenderedPageBreak/>
-        <w:t>Зміст</w:t>
-      </w:r>
-    </w:p>
-    <w:p>
-      <w:pPr>
-        <w:spacing w:line="259" w:lineRule="auto"/>
-        <w:rPr>
-          <w:sz w:val="32"/>
-          <w:szCs w:val="32"/>
-          <w:lang w:val="uk-UA"/>
-        </w:rPr>
-      </w:pPr>
-      <w:r>
-        <w:rPr>
-          <w:sz w:val="32"/>
-          <w:szCs w:val="32"/>
-          <w:lang w:val="uk-UA"/>
-        </w:rPr>
-        <w:br w:type="page"/>
-      </w:r>
-    </w:p>
-    <w:p>
-      <w:pPr>
-        <w:rPr>
-          <w:rFonts w:cs="Times New Roman"/>
-          <w:color w:val="3C4043"/>
-          <w:spacing w:val="3"/>
-          <w:szCs w:val="28"/>
-        </w:rPr>
-      </w:pPr>
-      <w:r>
-        <w:rPr>
-          <w:b/>
-          <w:bCs/>
-          <w:sz w:val="32"/>
-          <w:szCs w:val="32"/>
-          <w:lang w:val="uk-UA"/>
         </w:rPr>
         <w:lastRenderedPageBreak/>
         <w:t>Опис завдання</w:t>
@@ -742,17 +815,7 @@
           <w:spacing w:val="3"/>
           <w:szCs w:val="28"/>
         </w:rPr>
-        <w:t>string</w:t>
-      </w:r>
-      <w:r>
-        <w:rPr>
-          <w:rFonts w:cs="Times New Roman"/>
-          <w:color w:val="3C4043"/>
-          <w:spacing w:val="3"/>
-          <w:szCs w:val="28"/>
-          <w:lang w:val="uk-UA"/>
-        </w:rPr>
-        <w:t>;</w:t>
+        <w:t>string;</w:t>
       </w:r>
     </w:p>
     <w:p>
@@ -868,6 +931,648 @@
           <w:szCs w:val="28"/>
         </w:rPr>
         <w:t>збереження табличної бази на диску та зчитування її з диску.</w:t>
+      </w:r>
+    </w:p>
+    <w:p>
+      <w:pPr>
+        <w:spacing w:line="259" w:lineRule="auto"/>
+        <w:rPr>
+          <w:rFonts w:cs="Times New Roman"/>
+          <w:color w:val="3C4043"/>
+          <w:spacing w:val="3"/>
+          <w:szCs w:val="28"/>
+          <w:lang w:val="en-US"/>
+        </w:rPr>
+      </w:pPr>
+      <w:r>
+        <w:rPr>
+          <w:rFonts w:cs="Times New Roman"/>
+          <w:color w:val="3C4043"/>
+          <w:spacing w:val="3"/>
+          <w:szCs w:val="28"/>
+          <w:lang w:val="en-US"/>
+        </w:rPr>
+        <w:br w:type="page"/>
+      </w:r>
+    </w:p>
+    <w:p>
+      <w:pPr>
+        <w:pStyle w:val="1"/>
+      </w:pPr>
+      <w:bookmarkStart w:id="0" w:name="_Toc184625832"/>
+      <w:r>
+        <w:lastRenderedPageBreak/>
+        <w:t xml:space="preserve">Опис роботи </w:t>
+      </w:r>
+      <w:proofErr w:type="spellStart"/>
+      <w:r>
+        <w:t>десктопної</w:t>
+      </w:r>
+      <w:proofErr w:type="spellEnd"/>
+      <w:r>
+        <w:t xml:space="preserve"> версії</w:t>
+      </w:r>
+      <w:bookmarkEnd w:id="0"/>
+    </w:p>
+    <w:p>
+      <w:pPr>
+        <w:rPr>
+          <w:lang w:val="en-US"/>
+        </w:rPr>
+      </w:pPr>
+      <w:r>
+        <w:rPr>
+          <w:lang w:val="en-US"/>
+        </w:rPr>
+        <w:drawing>
+          <wp:inline distT="0" distB="0" distL="0" distR="0" wp14:anchorId="3BB6EF70" wp14:editId="580D79F3">
+            <wp:extent cx="6661150" cy="3340100"/>
+            <wp:effectExtent l="0" t="0" r="6350" b="0"/>
+            <wp:docPr id="2111127073" name="Рисунок 1" descr="Зображення, що містить знімок екрана, текст, програмне забезпечення, Мультимедійне програмне забезпечення&#10;&#10;Автоматично згенерований опис"/>
+            <wp:cNvGraphicFramePr>
+              <a:graphicFrameLocks xmlns:a="http://schemas.openxmlformats.org/drawingml/2006/main" noChangeAspect="1"/>
+            </wp:cNvGraphicFramePr>
+            <a:graphic xmlns:a="http://schemas.openxmlformats.org/drawingml/2006/main">
+              <a:graphicData uri="http://schemas.openxmlformats.org/drawingml/2006/picture">
+                <pic:pic xmlns:pic="http://schemas.openxmlformats.org/drawingml/2006/picture">
+                  <pic:nvPicPr>
+                    <pic:cNvPr id="2111127073" name="Рисунок 1" descr="Зображення, що містить знімок екрана, текст, програмне забезпечення, Мультимедійне програмне забезпечення&#10;&#10;Автоматично згенерований опис"/>
+                    <pic:cNvPicPr/>
+                  </pic:nvPicPr>
+                  <pic:blipFill>
+                    <a:blip r:embed="rId6"/>
+                    <a:stretch>
+                      <a:fillRect/>
+                    </a:stretch>
+                  </pic:blipFill>
+                  <pic:spPr>
+                    <a:xfrm>
+                      <a:off x="0" y="0"/>
+                      <a:ext cx="6661150" cy="3340100"/>
+                    </a:xfrm>
+                    <a:prstGeom prst="rect">
+                      <a:avLst/>
+                    </a:prstGeom>
+                  </pic:spPr>
+                </pic:pic>
+              </a:graphicData>
+            </a:graphic>
+          </wp:inline>
+        </w:drawing>
+      </w:r>
+    </w:p>
+    <w:p>
+      <w:r>
+        <w:t>Головна сторінка програми розділена 3 частини:</w:t>
+      </w:r>
+    </w:p>
+    <w:p>
+      <w:pPr>
+        <w:pStyle w:val="a5"/>
+        <w:numPr>
+          <w:ilvl w:val="0"/>
+          <w:numId w:val="6"/>
+        </w:numPr>
+      </w:pPr>
+      <w:r>
+        <w:t>Панель з кнопками дій</w:t>
+      </w:r>
+    </w:p>
+    <w:p>
+      <w:pPr>
+        <w:pStyle w:val="a5"/>
+        <w:numPr>
+          <w:ilvl w:val="0"/>
+          <w:numId w:val="6"/>
+        </w:numPr>
+      </w:pPr>
+      <w:r>
+        <w:t xml:space="preserve">Панель з деревовидним відображенням структури бази </w:t>
+      </w:r>
+    </w:p>
+    <w:p>
+      <w:pPr>
+        <w:pStyle w:val="a5"/>
+        <w:numPr>
+          <w:ilvl w:val="0"/>
+          <w:numId w:val="6"/>
+        </w:numPr>
+      </w:pPr>
+      <w:r>
+        <w:t>Основна панель з інформацією про вибраний елемент</w:t>
+      </w:r>
+    </w:p>
+    <w:p>
+      <w:pPr>
+        <w:rPr>
+          <w:lang w:val="en-US"/>
+        </w:rPr>
+      </w:pPr>
+      <w:r>
+        <w:t xml:space="preserve">При натисканні кнопки </w:t>
+      </w:r>
+      <w:r>
+        <w:t>«</w:t>
+      </w:r>
+      <w:proofErr w:type="spellStart"/>
+      <w:r>
+        <w:rPr>
+          <w:lang w:val="en-US"/>
+        </w:rPr>
+        <w:t>CreateDatabase</w:t>
+      </w:r>
+      <w:proofErr w:type="spellEnd"/>
+      <w:r>
+        <w:t>»</w:t>
+      </w:r>
+      <w:r>
+        <w:t xml:space="preserve"> </w:t>
+      </w:r>
+      <w:r>
+        <w:t>відкривається вікно створення нової бази даних. В цьому вікні необхідно вказати назву нової бази та шлях до збереження. Для спрощення вказання шляху додано кнопку «</w:t>
+      </w:r>
+      <w:r>
+        <w:rPr>
+          <w:lang w:val="en-US"/>
+        </w:rPr>
+        <w:t>Browse</w:t>
+      </w:r>
+      <w:r>
+        <w:t xml:space="preserve">», що відкриває вікно вибору папки і заповнює її шлях у поле вводу. </w:t>
+      </w:r>
+      <w:r>
+        <w:t>Зберігається база даних автоматично після кожної дії. У вказаній папці, при збережені, буде створено папку, з назвою бази. Всередину буде створено файл «</w:t>
+      </w:r>
+      <w:r>
+        <w:t>&lt;</w:t>
+      </w:r>
+      <w:proofErr w:type="spellStart"/>
+      <w:r>
+        <w:rPr>
+          <w:lang w:val="en-US"/>
+        </w:rPr>
+        <w:t>dbName</w:t>
+      </w:r>
+      <w:proofErr w:type="spellEnd"/>
+      <w:r>
+        <w:t>&gt;.</w:t>
+      </w:r>
+      <w:proofErr w:type="spellStart"/>
+      <w:r>
+        <w:rPr>
+          <w:lang w:val="en-US"/>
+        </w:rPr>
+        <w:t>db</w:t>
+      </w:r>
+      <w:proofErr w:type="spellEnd"/>
+      <w:r>
+        <w:t>»</w:t>
+      </w:r>
+      <w:r>
+        <w:t xml:space="preserve">, </w:t>
+      </w:r>
+      <w:r>
+        <w:t xml:space="preserve">де зберігаються загальні відомості про базу </w:t>
+      </w:r>
+      <w:proofErr w:type="spellStart"/>
+      <w:r>
+        <w:t>данних</w:t>
+      </w:r>
+      <w:proofErr w:type="spellEnd"/>
+      <w:r>
+        <w:t xml:space="preserve"> та файли «</w:t>
+      </w:r>
+      <w:r>
+        <w:t>&lt;</w:t>
+      </w:r>
+      <w:proofErr w:type="spellStart"/>
+      <w:r>
+        <w:rPr>
+          <w:lang w:val="en-US"/>
+        </w:rPr>
+        <w:t>tbName</w:t>
+      </w:r>
+      <w:proofErr w:type="spellEnd"/>
+      <w:r>
+        <w:t>&gt;.</w:t>
+      </w:r>
+      <w:r>
+        <w:rPr>
+          <w:lang w:val="en-US"/>
+        </w:rPr>
+        <w:t>tb</w:t>
+      </w:r>
+      <w:r>
+        <w:t>» для кожної таблиці, де зберігаються данні в таблицях.</w:t>
+      </w:r>
+    </w:p>
+    <w:p>
+      <w:r>
+        <w:rPr>
+          <w:lang w:val="en-US"/>
+        </w:rPr>
+        <w:lastRenderedPageBreak/>
+        <w:drawing>
+          <wp:inline distT="0" distB="0" distL="0" distR="0" wp14:anchorId="77AD2872" wp14:editId="09FB2BA8">
+            <wp:extent cx="6661150" cy="3335020"/>
+            <wp:effectExtent l="0" t="0" r="6350" b="0"/>
+            <wp:docPr id="1822993422" name="Рисунок 1" descr="Зображення, що містить знімок екрана, текст, програмне забезпечення, Комп’ютерна піктограма&#10;&#10;Автоматично згенерований опис"/>
+            <wp:cNvGraphicFramePr>
+              <a:graphicFrameLocks xmlns:a="http://schemas.openxmlformats.org/drawingml/2006/main" noChangeAspect="1"/>
+            </wp:cNvGraphicFramePr>
+            <a:graphic xmlns:a="http://schemas.openxmlformats.org/drawingml/2006/main">
+              <a:graphicData uri="http://schemas.openxmlformats.org/drawingml/2006/picture">
+                <pic:pic xmlns:pic="http://schemas.openxmlformats.org/drawingml/2006/picture">
+                  <pic:nvPicPr>
+                    <pic:cNvPr id="1822993422" name="Рисунок 1" descr="Зображення, що містить знімок екрана, текст, програмне забезпечення, Комп’ютерна піктограма&#10;&#10;Автоматично згенерований опис"/>
+                    <pic:cNvPicPr/>
+                  </pic:nvPicPr>
+                  <pic:blipFill>
+                    <a:blip r:embed="rId7"/>
+                    <a:stretch>
+                      <a:fillRect/>
+                    </a:stretch>
+                  </pic:blipFill>
+                  <pic:spPr>
+                    <a:xfrm>
+                      <a:off x="0" y="0"/>
+                      <a:ext cx="6661150" cy="3335020"/>
+                    </a:xfrm>
+                    <a:prstGeom prst="rect">
+                      <a:avLst/>
+                    </a:prstGeom>
+                  </pic:spPr>
+                </pic:pic>
+              </a:graphicData>
+            </a:graphic>
+          </wp:inline>
+        </w:drawing>
+      </w:r>
+    </w:p>
+    <w:p>
+      <w:r>
+        <w:drawing>
+          <wp:inline distT="0" distB="0" distL="0" distR="0" wp14:anchorId="32925465" wp14:editId="3D79077B">
+            <wp:extent cx="6661150" cy="3448050"/>
+            <wp:effectExtent l="0" t="0" r="6350" b="0"/>
+            <wp:docPr id="1120027103" name="Рисунок 1" descr="Зображення, що містить програмне забезпечення, Мультимедійне програмне забезпечення, Комп’ютерна піктограма, мультимедіа&#10;&#10;Автоматично згенерований опис"/>
+            <wp:cNvGraphicFramePr>
+              <a:graphicFrameLocks xmlns:a="http://schemas.openxmlformats.org/drawingml/2006/main" noChangeAspect="1"/>
+            </wp:cNvGraphicFramePr>
+            <a:graphic xmlns:a="http://schemas.openxmlformats.org/drawingml/2006/main">
+              <a:graphicData uri="http://schemas.openxmlformats.org/drawingml/2006/picture">
+                <pic:pic xmlns:pic="http://schemas.openxmlformats.org/drawingml/2006/picture">
+                  <pic:nvPicPr>
+                    <pic:cNvPr id="1120027103" name="Рисунок 1" descr="Зображення, що містить програмне забезпечення, Мультимедійне програмне забезпечення, Комп’ютерна піктограма, мультимедіа&#10;&#10;Автоматично згенерований опис"/>
+                    <pic:cNvPicPr/>
+                  </pic:nvPicPr>
+                  <pic:blipFill rotWithShape="1">
+                    <a:blip r:embed="rId8"/>
+                    <a:srcRect b="1309"/>
+                    <a:stretch/>
+                  </pic:blipFill>
+                  <pic:spPr bwMode="auto">
+                    <a:xfrm>
+                      <a:off x="0" y="0"/>
+                      <a:ext cx="6661150" cy="3448050"/>
+                    </a:xfrm>
+                    <a:prstGeom prst="rect">
+                      <a:avLst/>
+                    </a:prstGeom>
+                    <a:ln>
+                      <a:noFill/>
+                    </a:ln>
+                    <a:extLst>
+                      <a:ext uri="{53640926-AAD7-44D8-BBD7-CCE9431645EC}">
+                        <a14:shadowObscured xmlns:a14="http://schemas.microsoft.com/office/drawing/2010/main"/>
+                      </a:ext>
+                    </a:extLst>
+                  </pic:spPr>
+                </pic:pic>
+              </a:graphicData>
+            </a:graphic>
+          </wp:inline>
+        </w:drawing>
+      </w:r>
+    </w:p>
+    <w:p>
+      <w:r>
+        <w:t>При натисканні кнопки «</w:t>
+      </w:r>
+      <w:proofErr w:type="spellStart"/>
+      <w:r>
+        <w:rPr>
+          <w:lang w:val="en-US"/>
+        </w:rPr>
+        <w:t>CreateTable</w:t>
+      </w:r>
+      <w:proofErr w:type="spellEnd"/>
+      <w:r>
+        <w:t>»</w:t>
+      </w:r>
+      <w:r>
+        <w:t xml:space="preserve"> </w:t>
+      </w:r>
+      <w:r>
+        <w:t>відкривається вікно, до потрібно вказати назву нової таблиці. Після натискання «</w:t>
+      </w:r>
+      <w:r>
+        <w:rPr>
+          <w:lang w:val="en-US"/>
+        </w:rPr>
+        <w:t>Submit</w:t>
+      </w:r>
+      <w:r>
+        <w:t>»</w:t>
+      </w:r>
+      <w:r>
+        <w:rPr>
+          <w:lang w:val="ru-RU"/>
+        </w:rPr>
+        <w:t xml:space="preserve"> </w:t>
+      </w:r>
+      <w:r>
+        <w:t xml:space="preserve">створиться нова пуста таблиця в вибраній базі. </w:t>
+      </w:r>
+    </w:p>
+    <w:p>
+      <w:r>
+        <w:lastRenderedPageBreak/>
+        <w:drawing>
+          <wp:inline distT="0" distB="0" distL="0" distR="0" wp14:anchorId="037D5E4A" wp14:editId="4B7436CA">
+            <wp:extent cx="6661150" cy="3328035"/>
+            <wp:effectExtent l="0" t="0" r="6350" b="5715"/>
+            <wp:docPr id="622132379" name="Рисунок 1" descr="Зображення, що містить знімок екрана, текст, програмне забезпечення, Мультимедійне програмне забезпечення&#10;&#10;Автоматично згенерований опис"/>
+            <wp:cNvGraphicFramePr>
+              <a:graphicFrameLocks xmlns:a="http://schemas.openxmlformats.org/drawingml/2006/main" noChangeAspect="1"/>
+            </wp:cNvGraphicFramePr>
+            <a:graphic xmlns:a="http://schemas.openxmlformats.org/drawingml/2006/main">
+              <a:graphicData uri="http://schemas.openxmlformats.org/drawingml/2006/picture">
+                <pic:pic xmlns:pic="http://schemas.openxmlformats.org/drawingml/2006/picture">
+                  <pic:nvPicPr>
+                    <pic:cNvPr id="622132379" name="Рисунок 1" descr="Зображення, що містить знімок екрана, текст, програмне забезпечення, Мультимедійне програмне забезпечення&#10;&#10;Автоматично згенерований опис"/>
+                    <pic:cNvPicPr/>
+                  </pic:nvPicPr>
+                  <pic:blipFill>
+                    <a:blip r:embed="rId9"/>
+                    <a:stretch>
+                      <a:fillRect/>
+                    </a:stretch>
+                  </pic:blipFill>
+                  <pic:spPr>
+                    <a:xfrm>
+                      <a:off x="0" y="0"/>
+                      <a:ext cx="6661150" cy="3328035"/>
+                    </a:xfrm>
+                    <a:prstGeom prst="rect">
+                      <a:avLst/>
+                    </a:prstGeom>
+                  </pic:spPr>
+                </pic:pic>
+              </a:graphicData>
+            </a:graphic>
+          </wp:inline>
+        </w:drawing>
+      </w:r>
+      <w:r>
+        <w:t xml:space="preserve"> </w:t>
+      </w:r>
+    </w:p>
+    <w:p>
+      <w:r>
+        <w:t>При виборі таблиці на панелі структури</w:t>
+      </w:r>
+      <w:r>
+        <w:t xml:space="preserve"> – показуються данні, що наявні в ній. Щоб змінити значення клітинки потрібно натиснути на неї.</w:t>
+      </w:r>
+      <w:r>
+        <w:t xml:space="preserve"> Присутня </w:t>
+      </w:r>
+      <w:proofErr w:type="spellStart"/>
+      <w:r>
+        <w:t>валідація</w:t>
+      </w:r>
+      <w:proofErr w:type="spellEnd"/>
+      <w:r>
+        <w:t xml:space="preserve"> </w:t>
+      </w:r>
+      <w:proofErr w:type="spellStart"/>
+      <w:r>
+        <w:t>данних</w:t>
+      </w:r>
+      <w:proofErr w:type="spellEnd"/>
+      <w:r>
+        <w:t xml:space="preserve">, якщо значення не відповідатиме типу колонки, </w:t>
+      </w:r>
+      <w:proofErr w:type="spellStart"/>
+      <w:r>
+        <w:t>программа</w:t>
+      </w:r>
+      <w:proofErr w:type="spellEnd"/>
+      <w:r>
+        <w:t xml:space="preserve"> повідомить про це та не </w:t>
+      </w:r>
+      <w:proofErr w:type="spellStart"/>
+      <w:r>
+        <w:t>запише</w:t>
+      </w:r>
+      <w:proofErr w:type="spellEnd"/>
+      <w:r>
+        <w:t xml:space="preserve"> неправильне значення.</w:t>
+      </w:r>
+    </w:p>
+    <w:p>
+      <w:pPr>
+        <w:rPr>
+          <w:lang w:val="en-US"/>
+        </w:rPr>
+      </w:pPr>
+      <w:r>
+        <w:drawing>
+          <wp:inline distT="0" distB="0" distL="0" distR="0" wp14:anchorId="4920542B" wp14:editId="4A54AD5B">
+            <wp:extent cx="6661150" cy="3335020"/>
+            <wp:effectExtent l="0" t="0" r="6350" b="0"/>
+            <wp:docPr id="542118894" name="Рисунок 1" descr="Зображення, що містить текст, знімок екрана, програмне забезпечення, Комп’ютерна піктограма&#10;&#10;Автоматично згенерований опис"/>
+            <wp:cNvGraphicFramePr>
+              <a:graphicFrameLocks xmlns:a="http://schemas.openxmlformats.org/drawingml/2006/main" noChangeAspect="1"/>
+            </wp:cNvGraphicFramePr>
+            <a:graphic xmlns:a="http://schemas.openxmlformats.org/drawingml/2006/main">
+              <a:graphicData uri="http://schemas.openxmlformats.org/drawingml/2006/picture">
+                <pic:pic xmlns:pic="http://schemas.openxmlformats.org/drawingml/2006/picture">
+                  <pic:nvPicPr>
+                    <pic:cNvPr id="542118894" name="Рисунок 1" descr="Зображення, що містить текст, знімок екрана, програмне забезпечення, Комп’ютерна піктограма&#10;&#10;Автоматично згенерований опис"/>
+                    <pic:cNvPicPr/>
+                  </pic:nvPicPr>
+                  <pic:blipFill>
+                    <a:blip r:embed="rId10"/>
+                    <a:stretch>
+                      <a:fillRect/>
+                    </a:stretch>
+                  </pic:blipFill>
+                  <pic:spPr>
+                    <a:xfrm>
+                      <a:off x="0" y="0"/>
+                      <a:ext cx="6661150" cy="3335020"/>
+                    </a:xfrm>
+                    <a:prstGeom prst="rect">
+                      <a:avLst/>
+                    </a:prstGeom>
+                  </pic:spPr>
+                </pic:pic>
+              </a:graphicData>
+            </a:graphic>
+          </wp:inline>
+        </w:drawing>
+      </w:r>
+    </w:p>
+    <w:p>
+      <w:r>
+        <w:t xml:space="preserve"> Також, можливо додати колонку. При натисканні</w:t>
+      </w:r>
+      <w:r>
+        <w:t xml:space="preserve"> кнопки «</w:t>
+      </w:r>
+      <w:proofErr w:type="spellStart"/>
+      <w:r>
+        <w:rPr>
+          <w:lang w:val="en-US"/>
+        </w:rPr>
+        <w:t>CreateColumn</w:t>
+      </w:r>
+      <w:proofErr w:type="spellEnd"/>
+      <w:r>
+        <w:t>»</w:t>
+      </w:r>
+      <w:r>
+        <w:t xml:space="preserve"> </w:t>
+      </w:r>
+      <w:r>
+        <w:t>та вибраній таблиці</w:t>
+      </w:r>
+      <w:r>
+        <w:t xml:space="preserve"> відкривається вікно, де потрібно вказати назву таблиці, </w:t>
+      </w:r>
+      <w:r>
+        <w:t xml:space="preserve">значення за замовчуванням та тип. В програмі доступні таки типи: </w:t>
+      </w:r>
+      <w:r>
+        <w:rPr>
+          <w:lang w:val="en-US"/>
+        </w:rPr>
+        <w:t>Int</w:t>
+      </w:r>
+      <w:r>
+        <w:t xml:space="preserve">, </w:t>
+      </w:r>
+      <w:r>
+        <w:rPr>
+          <w:lang w:val="en-US"/>
+        </w:rPr>
+        <w:t>String</w:t>
+      </w:r>
+      <w:r>
+        <w:t xml:space="preserve">, </w:t>
+      </w:r>
+      <w:r>
+        <w:rPr>
+          <w:lang w:val="en-US"/>
+        </w:rPr>
+        <w:t>Char</w:t>
+      </w:r>
+      <w:r>
+        <w:t xml:space="preserve">, </w:t>
+      </w:r>
+      <w:r>
+        <w:rPr>
+          <w:lang w:val="en-US"/>
+        </w:rPr>
+        <w:t>Bool</w:t>
+      </w:r>
+      <w:r>
+        <w:t xml:space="preserve">, </w:t>
+      </w:r>
+      <w:r>
+        <w:rPr>
+          <w:lang w:val="en-US"/>
+        </w:rPr>
+        <w:t>Float</w:t>
+      </w:r>
+      <w:r>
+        <w:t>.</w:t>
+      </w:r>
+      <w:r>
+        <w:t xml:space="preserve"> При натисканні кнопки «</w:t>
+      </w:r>
+      <w:r>
+        <w:rPr>
+          <w:lang w:val="en-US"/>
+        </w:rPr>
+        <w:t>Create</w:t>
+      </w:r>
+      <w:r>
+        <w:t>»</w:t>
+      </w:r>
+      <w:r>
+        <w:t xml:space="preserve"> </w:t>
+      </w:r>
+      <w:r>
+        <w:t>додається нова колонка та заповнюється значенням за замовчуванням.</w:t>
+      </w:r>
+    </w:p>
+    <w:p>
+      <w:r>
+        <w:lastRenderedPageBreak/>
+        <w:drawing>
+          <wp:inline distT="0" distB="0" distL="0" distR="0" wp14:anchorId="3A6B5580" wp14:editId="081EB084">
+            <wp:extent cx="6661150" cy="3348990"/>
+            <wp:effectExtent l="0" t="0" r="6350" b="3810"/>
+            <wp:docPr id="1608114936" name="Рисунок 1" descr="Зображення, що містить знімок екрана, текст, програмне забезпечення, Комп’ютерна піктограма&#10;&#10;Автоматично згенерований опис"/>
+            <wp:cNvGraphicFramePr>
+              <a:graphicFrameLocks xmlns:a="http://schemas.openxmlformats.org/drawingml/2006/main" noChangeAspect="1"/>
+            </wp:cNvGraphicFramePr>
+            <a:graphic xmlns:a="http://schemas.openxmlformats.org/drawingml/2006/main">
+              <a:graphicData uri="http://schemas.openxmlformats.org/drawingml/2006/picture">
+                <pic:pic xmlns:pic="http://schemas.openxmlformats.org/drawingml/2006/picture">
+                  <pic:nvPicPr>
+                    <pic:cNvPr id="1608114936" name="Рисунок 1" descr="Зображення, що містить знімок екрана, текст, програмне забезпечення, Комп’ютерна піктограма&#10;&#10;Автоматично згенерований опис"/>
+                    <pic:cNvPicPr/>
+                  </pic:nvPicPr>
+                  <pic:blipFill>
+                    <a:blip r:embed="rId11"/>
+                    <a:stretch>
+                      <a:fillRect/>
+                    </a:stretch>
+                  </pic:blipFill>
+                  <pic:spPr>
+                    <a:xfrm>
+                      <a:off x="0" y="0"/>
+                      <a:ext cx="6661150" cy="3348990"/>
+                    </a:xfrm>
+                    <a:prstGeom prst="rect">
+                      <a:avLst/>
+                    </a:prstGeom>
+                  </pic:spPr>
+                </pic:pic>
+              </a:graphicData>
+            </a:graphic>
+          </wp:inline>
+        </w:drawing>
+      </w:r>
+    </w:p>
+    <w:p>
+      <w:r>
+        <w:t>Щоб відкрити базу даних з диску потрібно натиснути кнопку «</w:t>
+      </w:r>
+      <w:proofErr w:type="spellStart"/>
+      <w:r>
+        <w:rPr>
+          <w:lang w:val="en-US"/>
+        </w:rPr>
+        <w:t>OpenDatabase</w:t>
+      </w:r>
+      <w:proofErr w:type="spellEnd"/>
+      <w:r>
+        <w:t>», після чого відкривається вікно вибору папки, в якій зберігаються файли бази.</w:t>
       </w:r>
     </w:p>
     <w:sectPr>
@@ -881,7 +1586,7 @@
 </file>
 
 <file path=word/numbering.xml><?xml version="1.0" encoding="utf-8"?>
-<w:numbering xmlns:wpc="http://schemas.microsoft.com/office/word/2010/wordprocessingCanvas" xmlns:cx="http://schemas.microsoft.com/office/drawing/2014/chartex" xmlns:cx1="http://schemas.microsoft.com/office/drawing/2015/9/8/chartex" xmlns:cx2="http://schemas.microsoft.com/office/drawing/2015/10/21/chartex" xmlns:cx3="http://schemas.microsoft.com/office/drawing/2016/5/9/chartex" xmlns:cx4="http://schemas.microsoft.com/office/drawing/2016/5/10/chartex" xmlns:cx5="http://schemas.microsoft.com/office/drawing/2016/5/11/chartex" xmlns:cx6="http://schemas.microsoft.com/office/drawing/2016/5/12/chartex" xmlns:cx7="http://schemas.microsoft.com/office/drawing/2016/5/13/chartex" xmlns:cx8="http://schemas.microsoft.com/office/drawing/2016/5/14/chartex" xmlns:mc="http://schemas.openxmlformats.org/markup-compatibility/2006" xmlns:aink="http://schemas.microsoft.com/office/drawing/2016/ink" xmlns:am3d="http://schemas.microsoft.com/office/drawing/2017/model3d" xmlns:o="urn:schemas-microsoft-com:office:office" xmlns:r="http://schemas.openxmlformats.org/officeDocument/2006/relationships" xmlns:m="http://schemas.openxmlformats.org/officeDocument/2006/math" xmlns:v="urn:schemas-microsoft-com:vml" xmlns:wp14="http://schemas.microsoft.com/office/word/2010/wordprocessingDrawing" xmlns:wp="http://schemas.openxmlformats.org/drawingml/2006/wordprocessingDrawing" xmlns:w10="urn:schemas-microsoft-com:office:word" xmlns:w="http://schemas.openxmlformats.org/wordprocessingml/2006/main" xmlns:w14="http://schemas.microsoft.com/office/word/2010/wordml" xmlns:w15="http://schemas.microsoft.com/office/word/2012/wordml" xmlns:w16cex="http://schemas.microsoft.com/office/word/2018/wordml/cex" xmlns:w16cid="http://schemas.microsoft.com/office/word/2016/wordml/cid" xmlns:w16="http://schemas.microsoft.com/office/word/2018/wordml" xmlns:w16sdtdh="http://schemas.microsoft.com/office/word/2020/wordml/sdtdatahash" xmlns:w16se="http://schemas.microsoft.com/office/word/2015/wordml/symex" xmlns:wpg="http://schemas.microsoft.com/office/word/2010/wordprocessingGroup" xmlns:wpi="http://schemas.microsoft.com/office/word/2010/wordprocessingInk" xmlns:wne="http://schemas.microsoft.com/office/word/2006/wordml" xmlns:wps="http://schemas.microsoft.com/office/word/2010/wordprocessingShape" mc:Ignorable="w14 w15 w16se w16cid w16 w16cex w16sdtdh wp14">
+<w:numbering xmlns:wpc="http://schemas.microsoft.com/office/word/2010/wordprocessingCanvas" xmlns:cx="http://schemas.microsoft.com/office/drawing/2014/chartex" xmlns:cx1="http://schemas.microsoft.com/office/drawing/2015/9/8/chartex" xmlns:cx2="http://schemas.microsoft.com/office/drawing/2015/10/21/chartex" xmlns:cx3="http://schemas.microsoft.com/office/drawing/2016/5/9/chartex" xmlns:cx4="http://schemas.microsoft.com/office/drawing/2016/5/10/chartex" xmlns:cx5="http://schemas.microsoft.com/office/drawing/2016/5/11/chartex" xmlns:cx6="http://schemas.microsoft.com/office/drawing/2016/5/12/chartex" xmlns:cx7="http://schemas.microsoft.com/office/drawing/2016/5/13/chartex" xmlns:cx8="http://schemas.microsoft.com/office/drawing/2016/5/14/chartex" xmlns:mc="http://schemas.openxmlformats.org/markup-compatibility/2006" xmlns:aink="http://schemas.microsoft.com/office/drawing/2016/ink" xmlns:am3d="http://schemas.microsoft.com/office/drawing/2017/model3d" xmlns:o="urn:schemas-microsoft-com:office:office" xmlns:oel="http://schemas.microsoft.com/office/2019/extlst" xmlns:r="http://schemas.openxmlformats.org/officeDocument/2006/relationships" xmlns:m="http://schemas.openxmlformats.org/officeDocument/2006/math" xmlns:v="urn:schemas-microsoft-com:vml" xmlns:wp14="http://schemas.microsoft.com/office/word/2010/wordprocessingDrawing" xmlns:wp="http://schemas.openxmlformats.org/drawingml/2006/wordprocessingDrawing" xmlns:w10="urn:schemas-microsoft-com:office:word" xmlns:w="http://schemas.openxmlformats.org/wordprocessingml/2006/main" xmlns:w14="http://schemas.microsoft.com/office/word/2010/wordml" xmlns:w15="http://schemas.microsoft.com/office/word/2012/wordml" xmlns:w16cex="http://schemas.microsoft.com/office/word/2018/wordml/cex" xmlns:w16cid="http://schemas.microsoft.com/office/word/2016/wordml/cid" xmlns:w16="http://schemas.microsoft.com/office/word/2018/wordml" xmlns:w16du="http://schemas.microsoft.com/office/word/2023/wordml/word16du" xmlns:w16sdtdh="http://schemas.microsoft.com/office/word/2020/wordml/sdtdatahash" xmlns:w16se="http://schemas.microsoft.com/office/word/2015/wordml/symex" xmlns:wpg="http://schemas.microsoft.com/office/word/2010/wordprocessingGroup" xmlns:wpi="http://schemas.microsoft.com/office/word/2010/wordprocessingInk" xmlns:wne="http://schemas.microsoft.com/office/word/2006/wordml" xmlns:wps="http://schemas.microsoft.com/office/word/2010/wordprocessingShape" mc:Ignorable="w14 w15 w16se w16cid w16 w16cex w16sdtdh w16du wp14">
   <w:abstractNum w:abstractNumId="0" w15:restartNumberingAfterBreak="0">
     <w:nsid w:val="1A003A66"/>
     <w:multiLevelType w:val="hybridMultilevel"/>
@@ -1447,26 +2152,115 @@
       </w:rPr>
     </w:lvl>
   </w:abstractNum>
-  <w:num w:numId="1">
+  <w:abstractNum w:abstractNumId="5" w15:restartNumberingAfterBreak="0">
+    <w:nsid w:val="7BB6380C"/>
+    <w:multiLevelType w:val="hybridMultilevel"/>
+    <w:tmpl w:val="E21024B8"/>
+    <w:lvl w:ilvl="0" w:tplc="0422000F">
+      <w:start w:val="1"/>
+      <w:numFmt w:val="decimal"/>
+      <w:lvlText w:val="%1."/>
+      <w:lvlJc w:val="left"/>
+      <w:pPr>
+        <w:ind w:left="720" w:hanging="360"/>
+      </w:pPr>
+    </w:lvl>
+    <w:lvl w:ilvl="1" w:tplc="04220019" w:tentative="1">
+      <w:start w:val="1"/>
+      <w:numFmt w:val="lowerLetter"/>
+      <w:lvlText w:val="%2."/>
+      <w:lvlJc w:val="left"/>
+      <w:pPr>
+        <w:ind w:left="1440" w:hanging="360"/>
+      </w:pPr>
+    </w:lvl>
+    <w:lvl w:ilvl="2" w:tplc="0422001B" w:tentative="1">
+      <w:start w:val="1"/>
+      <w:numFmt w:val="lowerRoman"/>
+      <w:lvlText w:val="%3."/>
+      <w:lvlJc w:val="right"/>
+      <w:pPr>
+        <w:ind w:left="2160" w:hanging="180"/>
+      </w:pPr>
+    </w:lvl>
+    <w:lvl w:ilvl="3" w:tplc="0422000F" w:tentative="1">
+      <w:start w:val="1"/>
+      <w:numFmt w:val="decimal"/>
+      <w:lvlText w:val="%4."/>
+      <w:lvlJc w:val="left"/>
+      <w:pPr>
+        <w:ind w:left="2880" w:hanging="360"/>
+      </w:pPr>
+    </w:lvl>
+    <w:lvl w:ilvl="4" w:tplc="04220019" w:tentative="1">
+      <w:start w:val="1"/>
+      <w:numFmt w:val="lowerLetter"/>
+      <w:lvlText w:val="%5."/>
+      <w:lvlJc w:val="left"/>
+      <w:pPr>
+        <w:ind w:left="3600" w:hanging="360"/>
+      </w:pPr>
+    </w:lvl>
+    <w:lvl w:ilvl="5" w:tplc="0422001B" w:tentative="1">
+      <w:start w:val="1"/>
+      <w:numFmt w:val="lowerRoman"/>
+      <w:lvlText w:val="%6."/>
+      <w:lvlJc w:val="right"/>
+      <w:pPr>
+        <w:ind w:left="4320" w:hanging="180"/>
+      </w:pPr>
+    </w:lvl>
+    <w:lvl w:ilvl="6" w:tplc="0422000F" w:tentative="1">
+      <w:start w:val="1"/>
+      <w:numFmt w:val="decimal"/>
+      <w:lvlText w:val="%7."/>
+      <w:lvlJc w:val="left"/>
+      <w:pPr>
+        <w:ind w:left="5040" w:hanging="360"/>
+      </w:pPr>
+    </w:lvl>
+    <w:lvl w:ilvl="7" w:tplc="04220019" w:tentative="1">
+      <w:start w:val="1"/>
+      <w:numFmt w:val="lowerLetter"/>
+      <w:lvlText w:val="%8."/>
+      <w:lvlJc w:val="left"/>
+      <w:pPr>
+        <w:ind w:left="5760" w:hanging="360"/>
+      </w:pPr>
+    </w:lvl>
+    <w:lvl w:ilvl="8" w:tplc="0422001B" w:tentative="1">
+      <w:start w:val="1"/>
+      <w:numFmt w:val="lowerRoman"/>
+      <w:lvlText w:val="%9."/>
+      <w:lvlJc w:val="right"/>
+      <w:pPr>
+        <w:ind w:left="6480" w:hanging="180"/>
+      </w:pPr>
+    </w:lvl>
+  </w:abstractNum>
+  <w:num w:numId="1" w16cid:durableId="1407992081">
     <w:abstractNumId w:val="2"/>
   </w:num>
-  <w:num w:numId="2">
+  <w:num w:numId="2" w16cid:durableId="50545865">
     <w:abstractNumId w:val="0"/>
   </w:num>
-  <w:num w:numId="3">
+  <w:num w:numId="3" w16cid:durableId="222907307">
     <w:abstractNumId w:val="3"/>
   </w:num>
-  <w:num w:numId="4">
+  <w:num w:numId="4" w16cid:durableId="1276402532">
     <w:abstractNumId w:val="1"/>
   </w:num>
-  <w:num w:numId="5">
+  <w:num w:numId="5" w16cid:durableId="273364318">
     <w:abstractNumId w:val="4"/>
+  </w:num>
+  <w:num w:numId="6" w16cid:durableId="606279787">
+    <w:abstractNumId w:val="5"/>
   </w:num>
 </w:numbering>
 </file>
 
 <file path=word/styles.xml><?xml version="1.0" encoding="utf-8"?>
-<w:styles xmlns:mc="http://schemas.openxmlformats.org/markup-compatibility/2006" xmlns:r="http://schemas.openxmlformats.org/officeDocument/2006/relationships" xmlns:w="http://schemas.openxmlformats.org/wordprocessingml/2006/main" xmlns:w14="http://schemas.microsoft.com/office/word/2010/wordml" xmlns:w15="http://schemas.microsoft.com/office/word/2012/wordml" xmlns:w16cex="http://schemas.microsoft.com/office/word/2018/wordml/cex" xmlns:w16cid="http://schemas.microsoft.com/office/word/2016/wordml/cid" xmlns:w16="http://schemas.microsoft.com/office/word/2018/wordml" xmlns:w16sdtdh="http://schemas.microsoft.com/office/word/2020/wordml/sdtdatahash" xmlns:w16se="http://schemas.microsoft.com/office/word/2015/wordml/symex" mc:Ignorable="w14 w15 w16se w16cid w16 w16cex w16sdtdh">
+<w:styles xmlns:mc="http://schemas.openxmlformats.org/markup-compatibility/2006" xmlns:r="http://schemas.openxmlformats.org/officeDocument/2006/relationships" xmlns:w="http://schemas.openxmlformats.org/wordprocessingml/2006/main" xmlns:w14="http://schemas.microsoft.com/office/word/2010/wordml" xmlns:w15="http://schemas.microsoft.com/office/word/2012/wordml" xmlns:w16cex="http://schemas.microsoft.com/office/word/2018/wordml/cex" xmlns:w16cid="http://schemas.microsoft.com/office/word/2016/wordml/cid" xmlns:w16="http://schemas.microsoft.com/office/word/2018/wordml" xmlns:w16du="http://schemas.microsoft.com/office/word/2023/wordml/word16du" xmlns:w16sdtdh="http://schemas.microsoft.com/office/word/2020/wordml/sdtdatahash" xmlns:w16se="http://schemas.microsoft.com/office/word/2015/wordml/symex" mc:Ignorable="w14 w15 w16se w16cid w16 w16cex w16sdtdh w16du">
   <w:docDefaults>
     <w:rPrDefault>
       <w:rPr>
@@ -1870,7 +2664,6 @@
     <w:rPr>
       <w:rFonts w:cstheme="minorBidi"/>
       <w:szCs w:val="22"/>
-      <w:lang w:val="en-US"/>
     </w:rPr>
   </w:style>
   <w:style w:type="paragraph" w:styleId="1">
@@ -1899,6 +2692,7 @@
   <w:style w:type="character" w:default="1" w:styleId="a0">
     <w:name w:val="Default Paragraph Font"/>
     <w:uiPriority w:val="1"/>
+    <w:semiHidden/>
     <w:unhideWhenUsed/>
   </w:style>
   <w:style w:type="table" w:default="1" w:styleId="a1">
@@ -1977,6 +2771,85 @@
       <w:ind w:left="720"/>
       <w:contextualSpacing/>
     </w:pPr>
+  </w:style>
+  <w:style w:type="paragraph" w:styleId="a6">
+    <w:name w:val="TOC Heading"/>
+    <w:basedOn w:val="1"/>
+    <w:next w:val="a"/>
+    <w:uiPriority w:val="39"/>
+    <w:unhideWhenUsed/>
+    <w:qFormat/>
+    <w:rsid w:val="00E12DD4"/>
+    <w:pPr>
+      <w:spacing w:line="259" w:lineRule="auto"/>
+      <w:jc w:val="left"/>
+      <w:outlineLvl w:val="9"/>
+    </w:pPr>
+    <w:rPr>
+      <w:rFonts w:asciiTheme="majorHAnsi" w:hAnsiTheme="majorHAnsi"/>
+      <w:b w:val="0"/>
+      <w:color w:val="2F5496" w:themeColor="accent1" w:themeShade="BF"/>
+      <w:lang w:eastAsia="uk-UA"/>
+    </w:rPr>
+  </w:style>
+  <w:style w:type="paragraph" w:styleId="11">
+    <w:name w:val="toc 1"/>
+    <w:basedOn w:val="a"/>
+    <w:next w:val="a"/>
+    <w:autoRedefine/>
+    <w:uiPriority w:val="39"/>
+    <w:unhideWhenUsed/>
+    <w:rsid w:val="00E12DD4"/>
+    <w:pPr>
+      <w:spacing w:after="100"/>
+    </w:pPr>
+  </w:style>
+  <w:style w:type="character" w:styleId="a7">
+    <w:name w:val="Hyperlink"/>
+    <w:basedOn w:val="a0"/>
+    <w:uiPriority w:val="99"/>
+    <w:unhideWhenUsed/>
+    <w:rsid w:val="00E12DD4"/>
+    <w:rPr>
+      <w:color w:val="0563C1" w:themeColor="hyperlink"/>
+      <w:u w:val="single"/>
+    </w:rPr>
+  </w:style>
+  <w:style w:type="paragraph" w:styleId="2">
+    <w:name w:val="toc 2"/>
+    <w:basedOn w:val="a"/>
+    <w:next w:val="a"/>
+    <w:autoRedefine/>
+    <w:uiPriority w:val="39"/>
+    <w:unhideWhenUsed/>
+    <w:rsid w:val="00E12DD4"/>
+    <w:pPr>
+      <w:spacing w:after="100" w:line="259" w:lineRule="auto"/>
+      <w:ind w:left="220"/>
+    </w:pPr>
+    <w:rPr>
+      <w:rFonts w:asciiTheme="minorHAnsi" w:eastAsiaTheme="minorEastAsia" w:hAnsiTheme="minorHAnsi" w:cs="Times New Roman"/>
+      <w:sz w:val="22"/>
+      <w:lang w:eastAsia="uk-UA"/>
+    </w:rPr>
+  </w:style>
+  <w:style w:type="paragraph" w:styleId="3">
+    <w:name w:val="toc 3"/>
+    <w:basedOn w:val="a"/>
+    <w:next w:val="a"/>
+    <w:autoRedefine/>
+    <w:uiPriority w:val="39"/>
+    <w:unhideWhenUsed/>
+    <w:rsid w:val="00E12DD4"/>
+    <w:pPr>
+      <w:spacing w:after="100" w:line="259" w:lineRule="auto"/>
+      <w:ind w:left="440"/>
+    </w:pPr>
+    <w:rPr>
+      <w:rFonts w:asciiTheme="minorHAnsi" w:eastAsiaTheme="minorEastAsia" w:hAnsiTheme="minorHAnsi" w:cs="Times New Roman"/>
+      <w:sz w:val="22"/>
+      <w:lang w:eastAsia="uk-UA"/>
+    </w:rPr>
   </w:style>
 </w:styles>
 </file>
@@ -2274,4 +3147,16 @@
     </a:ext>
   </a:extLst>
 </a:theme>
+</file>
+
+<file path=customXml/item1.xml><?xml version="1.0" encoding="utf-8"?>
+<b:Sources xmlns:b="http://schemas.openxmlformats.org/officeDocument/2006/bibliography" xmlns="http://schemas.openxmlformats.org/officeDocument/2006/bibliography" SelectedStyle="\APASixthEditionOfficeOnline.xsl" StyleName="APA" Version="6"/>
+</file>
+
+<file path=customXml/itemProps1.xml><?xml version="1.0" encoding="utf-8"?>
+<ds:datastoreItem xmlns:ds="http://schemas.openxmlformats.org/officeDocument/2006/customXml" ds:itemID="{CE0C98F1-64A9-4B8F-8B53-F1789CB7CC31}">
+  <ds:schemaRefs>
+    <ds:schemaRef ds:uri="http://schemas.openxmlformats.org/officeDocument/2006/bibliography"/>
+  </ds:schemaRefs>
+</ds:datastoreItem>
 </file>
</xml_diff>